<commit_message>
added past hackcmu events and pics
</commit_message>
<xml_diff>
--- a/public/images/events/新建 Microsoft Word 文档.docx
+++ b/public/images/events/新建 Microsoft Word 文档.docx
@@ -8,10 +8,10 @@
           <w:noProof/>
         </w:rPr>
         <w:drawing>
-          <wp:inline distT="0" distB="0" distL="0" distR="0" wp14:anchorId="34A33D15" wp14:editId="088392F5">
-            <wp:extent cx="7900632" cy="5964865"/>
-            <wp:effectExtent l="0" t="0" r="5715" b="0"/>
-            <wp:docPr id="1722352406" name="Picture 1" descr="A screenshot of a video game&#10;&#10;Description automatically generated"/>
+          <wp:inline distT="0" distB="0" distL="0" distR="0" wp14:anchorId="1FEE3189" wp14:editId="03126028">
+            <wp:extent cx="11117656" cy="8338242"/>
+            <wp:effectExtent l="0" t="0" r="7620" b="5715"/>
+            <wp:docPr id="2068112173" name="Picture 1" descr="A large group of people in a lecture hall&#10;&#10;Description automatically generated"/>
             <wp:cNvGraphicFramePr>
               <a:graphicFrameLocks xmlns:a="http://schemas.openxmlformats.org/drawingml/2006/main" noChangeAspect="1"/>
             </wp:cNvGraphicFramePr>
@@ -19,30 +19,23 @@
               <a:graphicData uri="http://schemas.openxmlformats.org/drawingml/2006/picture">
                 <pic:pic xmlns:pic="http://schemas.openxmlformats.org/drawingml/2006/picture">
                   <pic:nvPicPr>
-                    <pic:cNvPr id="1722352406" name="Picture 1" descr="A screenshot of a video game&#10;&#10;Description automatically generated"/>
+                    <pic:cNvPr id="2068112173" name="Picture 1" descr="A large group of people in a lecture hall&#10;&#10;Description automatically generated"/>
                     <pic:cNvPicPr/>
                   </pic:nvPicPr>
-                  <pic:blipFill rotWithShape="1">
+                  <pic:blipFill>
                     <a:blip r:embed="rId4"/>
-                    <a:srcRect l="12800" r="12695"/>
-                    <a:stretch/>
+                    <a:stretch>
+                      <a:fillRect/>
+                    </a:stretch>
                   </pic:blipFill>
-                  <pic:spPr bwMode="auto">
+                  <pic:spPr>
                     <a:xfrm>
                       <a:off x="0" y="0"/>
-                      <a:ext cx="7921959" cy="5980966"/>
+                      <a:ext cx="11123751" cy="8342813"/>
                     </a:xfrm>
                     <a:prstGeom prst="rect">
                       <a:avLst/>
                     </a:prstGeom>
-                    <a:ln>
-                      <a:noFill/>
-                    </a:ln>
-                    <a:extLst>
-                      <a:ext uri="{53640926-AAD7-44D8-BBD7-CCE9431645EC}">
-                        <a14:shadowObscured xmlns:a14="http://schemas.microsoft.com/office/drawing/2010/main"/>
-                      </a:ext>
-                    </a:extLst>
                   </pic:spPr>
                 </pic:pic>
               </a:graphicData>
@@ -469,7 +462,7 @@
     <w:link w:val="Heading1Char"/>
     <w:uiPriority w:val="9"/>
     <w:qFormat/>
-    <w:rsid w:val="00615787"/>
+    <w:rsid w:val="008523FC"/>
     <w:pPr>
       <w:keepNext/>
       <w:keepLines/>
@@ -492,7 +485,7 @@
     <w:semiHidden/>
     <w:unhideWhenUsed/>
     <w:qFormat/>
-    <w:rsid w:val="00615787"/>
+    <w:rsid w:val="008523FC"/>
     <w:pPr>
       <w:keepNext/>
       <w:keepLines/>
@@ -515,7 +508,7 @@
     <w:semiHidden/>
     <w:unhideWhenUsed/>
     <w:qFormat/>
-    <w:rsid w:val="00615787"/>
+    <w:rsid w:val="008523FC"/>
     <w:pPr>
       <w:keepNext/>
       <w:keepLines/>
@@ -538,7 +531,7 @@
     <w:semiHidden/>
     <w:unhideWhenUsed/>
     <w:qFormat/>
-    <w:rsid w:val="00615787"/>
+    <w:rsid w:val="008523FC"/>
     <w:pPr>
       <w:keepNext/>
       <w:keepLines/>
@@ -561,7 +554,7 @@
     <w:semiHidden/>
     <w:unhideWhenUsed/>
     <w:qFormat/>
-    <w:rsid w:val="00615787"/>
+    <w:rsid w:val="008523FC"/>
     <w:pPr>
       <w:keepNext/>
       <w:keepLines/>
@@ -582,7 +575,7 @@
     <w:semiHidden/>
     <w:unhideWhenUsed/>
     <w:qFormat/>
-    <w:rsid w:val="00615787"/>
+    <w:rsid w:val="008523FC"/>
     <w:pPr>
       <w:keepNext/>
       <w:keepLines/>
@@ -605,7 +598,7 @@
     <w:semiHidden/>
     <w:unhideWhenUsed/>
     <w:qFormat/>
-    <w:rsid w:val="00615787"/>
+    <w:rsid w:val="008523FC"/>
     <w:pPr>
       <w:keepNext/>
       <w:keepLines/>
@@ -626,7 +619,7 @@
     <w:semiHidden/>
     <w:unhideWhenUsed/>
     <w:qFormat/>
-    <w:rsid w:val="00615787"/>
+    <w:rsid w:val="008523FC"/>
     <w:pPr>
       <w:keepNext/>
       <w:keepLines/>
@@ -649,7 +642,7 @@
     <w:semiHidden/>
     <w:unhideWhenUsed/>
     <w:qFormat/>
-    <w:rsid w:val="00615787"/>
+    <w:rsid w:val="008523FC"/>
     <w:pPr>
       <w:keepNext/>
       <w:keepLines/>
@@ -693,7 +686,7 @@
     <w:basedOn w:val="DefaultParagraphFont"/>
     <w:link w:val="Heading1"/>
     <w:uiPriority w:val="9"/>
-    <w:rsid w:val="00615787"/>
+    <w:rsid w:val="008523FC"/>
     <w:rPr>
       <w:rFonts w:asciiTheme="majorHAnsi" w:eastAsiaTheme="majorEastAsia" w:hAnsiTheme="majorHAnsi" w:cstheme="majorBidi"/>
       <w:color w:val="0F4761" w:themeColor="accent1" w:themeShade="BF"/>
@@ -707,7 +700,7 @@
     <w:link w:val="Heading2"/>
     <w:uiPriority w:val="9"/>
     <w:semiHidden/>
-    <w:rsid w:val="00615787"/>
+    <w:rsid w:val="008523FC"/>
     <w:rPr>
       <w:rFonts w:asciiTheme="majorHAnsi" w:eastAsiaTheme="majorEastAsia" w:hAnsiTheme="majorHAnsi" w:cstheme="majorBidi"/>
       <w:color w:val="0F4761" w:themeColor="accent1" w:themeShade="BF"/>
@@ -721,7 +714,7 @@
     <w:link w:val="Heading3"/>
     <w:uiPriority w:val="9"/>
     <w:semiHidden/>
-    <w:rsid w:val="00615787"/>
+    <w:rsid w:val="008523FC"/>
     <w:rPr>
       <w:rFonts w:eastAsiaTheme="majorEastAsia" w:cstheme="majorBidi"/>
       <w:color w:val="0F4761" w:themeColor="accent1" w:themeShade="BF"/>
@@ -735,7 +728,7 @@
     <w:link w:val="Heading4"/>
     <w:uiPriority w:val="9"/>
     <w:semiHidden/>
-    <w:rsid w:val="00615787"/>
+    <w:rsid w:val="008523FC"/>
     <w:rPr>
       <w:rFonts w:eastAsiaTheme="majorEastAsia" w:cstheme="majorBidi"/>
       <w:i/>
@@ -749,7 +742,7 @@
     <w:link w:val="Heading5"/>
     <w:uiPriority w:val="9"/>
     <w:semiHidden/>
-    <w:rsid w:val="00615787"/>
+    <w:rsid w:val="008523FC"/>
     <w:rPr>
       <w:rFonts w:eastAsiaTheme="majorEastAsia" w:cstheme="majorBidi"/>
       <w:color w:val="0F4761" w:themeColor="accent1" w:themeShade="BF"/>
@@ -761,7 +754,7 @@
     <w:link w:val="Heading6"/>
     <w:uiPriority w:val="9"/>
     <w:semiHidden/>
-    <w:rsid w:val="00615787"/>
+    <w:rsid w:val="008523FC"/>
     <w:rPr>
       <w:rFonts w:eastAsiaTheme="majorEastAsia" w:cstheme="majorBidi"/>
       <w:i/>
@@ -775,7 +768,7 @@
     <w:link w:val="Heading7"/>
     <w:uiPriority w:val="9"/>
     <w:semiHidden/>
-    <w:rsid w:val="00615787"/>
+    <w:rsid w:val="008523FC"/>
     <w:rPr>
       <w:rFonts w:eastAsiaTheme="majorEastAsia" w:cstheme="majorBidi"/>
       <w:color w:val="595959" w:themeColor="text1" w:themeTint="A6"/>
@@ -787,7 +780,7 @@
     <w:link w:val="Heading8"/>
     <w:uiPriority w:val="9"/>
     <w:semiHidden/>
-    <w:rsid w:val="00615787"/>
+    <w:rsid w:val="008523FC"/>
     <w:rPr>
       <w:rFonts w:eastAsiaTheme="majorEastAsia" w:cstheme="majorBidi"/>
       <w:i/>
@@ -801,7 +794,7 @@
     <w:link w:val="Heading9"/>
     <w:uiPriority w:val="9"/>
     <w:semiHidden/>
-    <w:rsid w:val="00615787"/>
+    <w:rsid w:val="008523FC"/>
     <w:rPr>
       <w:rFonts w:eastAsiaTheme="majorEastAsia" w:cstheme="majorBidi"/>
       <w:color w:val="272727" w:themeColor="text1" w:themeTint="D8"/>
@@ -814,7 +807,7 @@
     <w:link w:val="TitleChar"/>
     <w:uiPriority w:val="10"/>
     <w:qFormat/>
-    <w:rsid w:val="00615787"/>
+    <w:rsid w:val="008523FC"/>
     <w:pPr>
       <w:spacing w:after="80" w:line="240" w:lineRule="auto"/>
       <w:contextualSpacing/>
@@ -832,7 +825,7 @@
     <w:basedOn w:val="DefaultParagraphFont"/>
     <w:link w:val="Title"/>
     <w:uiPriority w:val="10"/>
-    <w:rsid w:val="00615787"/>
+    <w:rsid w:val="008523FC"/>
     <w:rPr>
       <w:rFonts w:asciiTheme="majorHAnsi" w:eastAsiaTheme="majorEastAsia" w:hAnsiTheme="majorHAnsi" w:cstheme="majorBidi"/>
       <w:spacing w:val="-10"/>
@@ -848,7 +841,7 @@
     <w:link w:val="SubtitleChar"/>
     <w:uiPriority w:val="11"/>
     <w:qFormat/>
-    <w:rsid w:val="00615787"/>
+    <w:rsid w:val="008523FC"/>
     <w:pPr>
       <w:numPr>
         <w:ilvl w:val="1"/>
@@ -867,7 +860,7 @@
     <w:basedOn w:val="DefaultParagraphFont"/>
     <w:link w:val="Subtitle"/>
     <w:uiPriority w:val="11"/>
-    <w:rsid w:val="00615787"/>
+    <w:rsid w:val="008523FC"/>
     <w:rPr>
       <w:rFonts w:eastAsiaTheme="majorEastAsia" w:cstheme="majorBidi"/>
       <w:color w:val="595959" w:themeColor="text1" w:themeTint="A6"/>
@@ -883,7 +876,7 @@
     <w:link w:val="QuoteChar"/>
     <w:uiPriority w:val="29"/>
     <w:qFormat/>
-    <w:rsid w:val="00615787"/>
+    <w:rsid w:val="008523FC"/>
     <w:pPr>
       <w:spacing w:before="160"/>
       <w:jc w:val="center"/>
@@ -899,7 +892,7 @@
     <w:basedOn w:val="DefaultParagraphFont"/>
     <w:link w:val="Quote"/>
     <w:uiPriority w:val="29"/>
-    <w:rsid w:val="00615787"/>
+    <w:rsid w:val="008523FC"/>
     <w:rPr>
       <w:i/>
       <w:iCs/>
@@ -911,7 +904,7 @@
     <w:basedOn w:val="Normal"/>
     <w:uiPriority w:val="34"/>
     <w:qFormat/>
-    <w:rsid w:val="00615787"/>
+    <w:rsid w:val="008523FC"/>
     <w:pPr>
       <w:ind w:left="720"/>
       <w:contextualSpacing/>
@@ -922,7 +915,7 @@
     <w:basedOn w:val="DefaultParagraphFont"/>
     <w:uiPriority w:val="21"/>
     <w:qFormat/>
-    <w:rsid w:val="00615787"/>
+    <w:rsid w:val="008523FC"/>
     <w:rPr>
       <w:i/>
       <w:iCs/>
@@ -936,7 +929,7 @@
     <w:link w:val="IntenseQuoteChar"/>
     <w:uiPriority w:val="30"/>
     <w:qFormat/>
-    <w:rsid w:val="00615787"/>
+    <w:rsid w:val="008523FC"/>
     <w:pPr>
       <w:pBdr>
         <w:top w:val="single" w:sz="4" w:space="10" w:color="0F4761" w:themeColor="accent1" w:themeShade="BF"/>
@@ -957,7 +950,7 @@
     <w:basedOn w:val="DefaultParagraphFont"/>
     <w:link w:val="IntenseQuote"/>
     <w:uiPriority w:val="30"/>
-    <w:rsid w:val="00615787"/>
+    <w:rsid w:val="008523FC"/>
     <w:rPr>
       <w:i/>
       <w:iCs/>
@@ -969,7 +962,7 @@
     <w:basedOn w:val="DefaultParagraphFont"/>
     <w:uiPriority w:val="32"/>
     <w:qFormat/>
-    <w:rsid w:val="00615787"/>
+    <w:rsid w:val="008523FC"/>
     <w:rPr>
       <w:b/>
       <w:bCs/>

</xml_diff>